<commit_message>
Corrections mise en forme
</commit_message>
<xml_diff>
--- a/Resume_management_des_SI.docx
+++ b/Resume_management_des_SI.docx
@@ -302,6 +302,7 @@
         <w:ind w:left="1080"/>
       </w:pPr>
       <w:r>
+        <w:lastRenderedPageBreak/>
         <w:t>Le nombre de décisionnaires à un impact sur le processus de décision</w:t>
       </w:r>
     </w:p>
@@ -2164,7 +2165,6 @@
         <w:pStyle w:val="Titre2"/>
       </w:pPr>
       <w:r>
-        <w:lastRenderedPageBreak/>
         <w:t>Le rôle de l’animation dans la dynamique organisationnelle</w:t>
       </w:r>
     </w:p>
@@ -4586,7 +4586,10 @@
         <w:t>tyle cognitif et</w:t>
       </w:r>
       <w:r>
-        <w:t xml:space="preserve"> V</w:t>
+        <w:t xml:space="preserve"> </w:t>
+      </w:r>
+      <w:r>
+        <w:t>v</w:t>
       </w:r>
       <w:r>
         <w:t>aleurs</w:t>
@@ -4595,16 +4598,25 @@
     <w:p>
       <w:pPr>
         <w:pStyle w:val="Listepuces"/>
+        <w:ind w:left="2160"/>
+      </w:pPr>
+      <w:r>
+        <w:t xml:space="preserve">Style cognitif : </w:t>
+      </w:r>
+      <w:r>
+        <w:t>manière dont une personne traite l’information et résout les problèmes.</w:t>
+      </w:r>
+    </w:p>
+    <w:p>
+      <w:pPr>
+        <w:pStyle w:val="Listepuces"/>
         <w:numPr>
           <w:ilvl w:val="2"/>
           <w:numId w:val="22"/>
         </w:numPr>
       </w:pPr>
       <w:r>
-        <w:t xml:space="preserve">C’est </w:t>
-      </w:r>
-      <w:r>
-        <w:t>la manière dont une personne traite l’information et résout les problèmes.</w:t>
+        <w:t>Les psychanalystes disposent de test pour identifier les principaux styles cognitifs d’une personne.</w:t>
       </w:r>
     </w:p>
     <w:p>
@@ -4616,19 +4628,22 @@
         </w:numPr>
       </w:pPr>
       <w:r>
-        <w:t>Les psychanalystes disposent de test pour identifier les principaux styles cognitifs d’une personne.</w:t>
-      </w:r>
-    </w:p>
-    <w:p>
-      <w:pPr>
-        <w:pStyle w:val="Listepuces"/>
-        <w:numPr>
-          <w:ilvl w:val="2"/>
+        <w:t>Deux styles semblent pertinents dans une démarche d’innovation :</w:t>
+      </w:r>
+    </w:p>
+    <w:p>
+      <w:pPr>
+        <w:pStyle w:val="Listepuces"/>
+        <w:numPr>
+          <w:ilvl w:val="3"/>
           <w:numId w:val="22"/>
         </w:numPr>
       </w:pPr>
       <w:r>
-        <w:t>Deux styles semblent pertinents dans une démarche d’innovation :</w:t>
+        <w:t>I</w:t>
+      </w:r>
+      <w:r>
+        <w:t>nnovateur qui aide à trouver de nouvelles idées</w:t>
       </w:r>
     </w:p>
     <w:p>
@@ -4640,31 +4655,40 @@
         </w:numPr>
       </w:pPr>
       <w:r>
-        <w:t>Le style innovateur qui aide à trouver de nouvelles idées</w:t>
-      </w:r>
-    </w:p>
-    <w:p>
-      <w:pPr>
-        <w:pStyle w:val="Listepuces"/>
-        <w:numPr>
-          <w:ilvl w:val="3"/>
-          <w:numId w:val="22"/>
-        </w:numPr>
-      </w:pPr>
-      <w:r>
-        <w:t>Le style adaptatif qui favorise la phase d’identification du problème et la sélection des idées</w:t>
-      </w:r>
-    </w:p>
-    <w:p>
-      <w:pPr>
-        <w:pStyle w:val="Listepuces"/>
-        <w:numPr>
-          <w:ilvl w:val="2"/>
-          <w:numId w:val="22"/>
-        </w:numPr>
-      </w:pPr>
-      <w:r>
-        <w:t>Les valeurs sont des buts généraux plus ou moins important qui servent de principes directeurs à l’individu.</w:t>
+        <w:t>A</w:t>
+      </w:r>
+      <w:r>
+        <w:t>daptatif qui favorise la phase d’identification du problème et la sélection des idées</w:t>
+      </w:r>
+    </w:p>
+    <w:p>
+      <w:pPr>
+        <w:pStyle w:val="Listepuces"/>
+        <w:ind w:left="2160"/>
+      </w:pPr>
+    </w:p>
+    <w:p>
+      <w:pPr>
+        <w:pStyle w:val="Listepuces"/>
+        <w:ind w:left="2160"/>
+      </w:pPr>
+    </w:p>
+    <w:p>
+      <w:pPr>
+        <w:pStyle w:val="Listepuces"/>
+        <w:ind w:left="2160"/>
+      </w:pPr>
+      <w:r>
+        <w:t>V</w:t>
+      </w:r>
+      <w:r>
+        <w:t>aleurs</w:t>
+      </w:r>
+      <w:r>
+        <w:t> :</w:t>
+      </w:r>
+      <w:r>
+        <w:t xml:space="preserve"> buts généraux plus ou moins important qui servent de principes directeurs à l’individu.</w:t>
       </w:r>
     </w:p>
     <w:p>
@@ -4793,7 +4817,7 @@
         </w:numPr>
       </w:pPr>
       <w:r>
-        <w:t>Il améliore la confiance des individus dans leur capacités créatives.</w:t>
+        <w:t>Il améliore la confiance des individus dans leur capacité créative.</w:t>
       </w:r>
     </w:p>
     <w:p>
@@ -4805,7 +4829,10 @@
         </w:numPr>
       </w:pPr>
       <w:r>
-        <w:t>Pour être efficace le gout doit se traduire par des apprentissages concrets.</w:t>
+        <w:t xml:space="preserve">Doit </w:t>
+      </w:r>
+      <w:r>
+        <w:t>se traduire par des apprentissages concrets.</w:t>
       </w:r>
     </w:p>
     <w:p>
@@ -4835,7 +4862,10 @@
         </w:numPr>
       </w:pPr>
       <w:r>
-        <w:t>L’offre de formation proposée.</w:t>
+        <w:t>O</w:t>
+      </w:r>
+      <w:r>
+        <w:t>ffre de formation proposée.</w:t>
       </w:r>
     </w:p>
     <w:p>
@@ -4847,7 +4877,10 @@
         </w:numPr>
       </w:pPr>
       <w:r>
-        <w:t>Le temps disponible accordé aux individus.</w:t>
+        <w:t>T</w:t>
+      </w:r>
+      <w:r>
+        <w:t>emps disponible accordé aux individus.</w:t>
       </w:r>
     </w:p>
     <w:p>
@@ -4959,7 +4992,10 @@
         </w:numPr>
       </w:pPr>
       <w:r>
-        <w:t>Les facteurs structurel</w:t>
+        <w:t>F</w:t>
+      </w:r>
+      <w:r>
+        <w:t>acteurs structurel</w:t>
       </w:r>
       <w:r>
         <w:t>s</w:t>
@@ -5020,7 +5056,10 @@
         </w:numPr>
       </w:pPr>
       <w:r>
-        <w:t>Les règles et normes</w:t>
+        <w:t>R</w:t>
+      </w:r>
+      <w:r>
+        <w:t>ègles et normes</w:t>
       </w:r>
     </w:p>
     <w:p>
@@ -5032,7 +5071,10 @@
         </w:numPr>
       </w:pPr>
       <w:r>
-        <w:t>La politique de formation</w:t>
+        <w:t>P</w:t>
+      </w:r>
+      <w:r>
+        <w:t>olitique de formation</w:t>
       </w:r>
     </w:p>
     <w:p>
@@ -5095,7 +5137,10 @@
         </w:numPr>
       </w:pPr>
       <w:r>
-        <w:t>Le partage de l’information</w:t>
+        <w:t>P</w:t>
+      </w:r>
+      <w:r>
+        <w:t>artage de l’information</w:t>
       </w:r>
     </w:p>
     <w:p>
@@ -5137,7 +5182,10 @@
         </w:numPr>
       </w:pPr>
       <w:r>
-        <w:t>Les ressources</w:t>
+        <w:t>R</w:t>
+      </w:r>
+      <w:r>
+        <w:t>essources</w:t>
       </w:r>
     </w:p>
     <w:p>
@@ -5203,7 +5251,10 @@
         </w:numPr>
       </w:pPr>
       <w:r>
-        <w:t>Les dispositifs organisationnels encourageant la créativité</w:t>
+        <w:t>D</w:t>
+      </w:r>
+      <w:r>
+        <w:t>ispositifs organisationnels encourageant la créativité</w:t>
       </w:r>
     </w:p>
     <w:p>
@@ -5215,7 +5266,10 @@
         </w:numPr>
       </w:pPr>
       <w:r>
-        <w:t>Les systèmes de récompenses</w:t>
+        <w:t>S</w:t>
+      </w:r>
+      <w:r>
+        <w:t>ystèmes de récompenses</w:t>
       </w:r>
     </w:p>
     <w:p>
@@ -5265,11 +5319,16 @@
       <w:r>
         <w:t xml:space="preserve">Versement de primes liées </w:t>
       </w:r>
-      <w:r>
-        <w:t>aux nombres</w:t>
-      </w:r>
+      <w:proofErr w:type="gramStart"/>
+      <w:r>
+        <w:t>aux nombre</w:t>
+      </w:r>
+      <w:proofErr w:type="gramEnd"/>
       <w:r>
         <w:t xml:space="preserve"> de vente</w:t>
+      </w:r>
+      <w:r>
+        <w:t>s</w:t>
       </w:r>
     </w:p>
     <w:p>
@@ -5308,7 +5367,10 @@
         </w:numPr>
       </w:pPr>
       <w:r>
-        <w:t>Les concours d’innovations interne</w:t>
+        <w:t>C</w:t>
+      </w:r>
+      <w:r>
+        <w:t>oncours d’innovations interne</w:t>
       </w:r>
     </w:p>
     <w:p>
@@ -5317,8 +5379,16 @@
         <w:ind w:left="4320"/>
       </w:pPr>
       <w:r>
-        <w:t>Avantages recherchés :</w:t>
-      </w:r>
+        <w:t>Avantages recherchés</w:t>
+      </w:r>
+      <w:proofErr w:type="gramStart"/>
+      <w:r>
+        <w:t xml:space="preserve"> :</w:t>
+      </w:r>
+      <w:r>
+        <w:t>*</w:t>
+      </w:r>
+      <w:proofErr w:type="gramEnd"/>
     </w:p>
     <w:p>
       <w:pPr>
@@ -5365,7 +5435,10 @@
         </w:numPr>
       </w:pPr>
       <w:r>
-        <w:t>Les dispositifs dédiés à la créativité</w:t>
+        <w:t>D</w:t>
+      </w:r>
+      <w:r>
+        <w:t>ispositifs dédiés à la créativité</w:t>
       </w:r>
     </w:p>
     <w:p>
@@ -5416,7 +5489,10 @@
         </w:numPr>
       </w:pPr>
       <w:r>
-        <w:t>Le mode de leadership</w:t>
+        <w:t>M</w:t>
+      </w:r>
+      <w:r>
+        <w:t>ode de leadership</w:t>
       </w:r>
     </w:p>
     <w:p>
@@ -5533,7 +5609,10 @@
         </w:numPr>
       </w:pPr>
       <w:r>
-        <w:t>La complexité du poste</w:t>
+        <w:t>C</w:t>
+      </w:r>
+      <w:r>
+        <w:t>omplexité du poste</w:t>
       </w:r>
     </w:p>
     <w:p>
@@ -5610,7 +5689,10 @@
         </w:numPr>
       </w:pPr>
       <w:r>
-        <w:t>Les échanges sociaux dans le travail</w:t>
+        <w:t>E</w:t>
+      </w:r>
+      <w:r>
+        <w:t>changes sociaux dans le travail</w:t>
       </w:r>
     </w:p>
     <w:p>

</xml_diff>